<commit_message>
IA: Relatório em .docx
</commit_message>
<xml_diff>
--- a/IA/Trabalho_pratico_1.docx
+++ b/IA/Trabalho_pratico_1.docx
@@ -16,7 +16,6 @@
         <w:jc w:val="center"/>
         <w:rPr>
           <w:sz w:val="44"/>
-          <w:lang w:val="en-US"/>
         </w:rPr>
       </w:pPr>
       <w:r>
@@ -53,7 +52,6 @@
           <w:rFonts w:ascii="Arial" w:hAnsi="Arial" w:cs="Arial"/>
           <w:color w:val="7F7F7F" w:themeColor="text1" w:themeTint="80"/>
           <w:szCs w:val="18"/>
-          <w:lang w:val="en-US"/>
         </w:rPr>
       </w:pPr>
       <w:r>
@@ -64,27 +62,17 @@
         <w:t xml:space="preserve">Inteligência </w:t>
       </w:r>
       <w:r>
-        <w:t xml:space="preserve"> Artificial</w:t>
+        <w:t>Artificial</w:t>
       </w:r>
       <w:r>
         <w:rPr>
           <w:color w:val="7F7F7F" w:themeColor="text1" w:themeTint="80"/>
           <w:szCs w:val="18"/>
         </w:rPr>
-        <w:t>, 202</w:t>
-      </w:r>
-      <w:r>
-        <w:t xml:space="preserve"> </w:t>
-      </w:r>
-      <w:r>
-        <w:rPr>
-          <w:color w:val="7F7F7F" w:themeColor="text1" w:themeTint="80"/>
-          <w:szCs w:val="18"/>
-        </w:rPr>
-        <w:t>2-2</w:t>
-      </w:r>
-      <w:r>
-        <w:t xml:space="preserve"> 3</w:t>
+        <w:t>, 2022-2</w:t>
+      </w:r>
+      <w:r>
+        <w:t>3</w:t>
       </w:r>
     </w:p>
     <w:p>
@@ -95,7 +83,6 @@
           <w:bCs/>
           <w:sz w:val="20"/>
           <w:szCs w:val="20"/>
-          <w:lang w:val="en-US"/>
         </w:rPr>
       </w:pPr>
       <w:r>
@@ -104,245 +91,417 @@
           <w:sz w:val="20"/>
           <w:szCs w:val="20"/>
         </w:rPr>
-        <w:t>Nuno Mendes (2727), Rosário Silva (21138), Tiago Azevedo (21153), Francisco Pereira ()</w:t>
-      </w:r>
-    </w:p>
-    <w:bookmarkEnd w:id="0"/>
-    <w:p>
-      <w:pPr>
-        <w:rPr>
-          <w:lang w:val="en-US"/>
-        </w:rPr>
-      </w:pPr>
-    </w:p>
-    <w:p>
-      <w:pPr>
-        <w:pStyle w:val="Ttulo1"/>
-        <w:rPr>
-          <w:lang w:val="en-US"/>
-        </w:rPr>
-      </w:pPr>
-      <w:bookmarkStart w:id="1" w:name="_Toc32927584"/>
-      <w:r>
-        <w:t>Introdução</w:t>
-      </w:r>
-      <w:bookmarkEnd w:id="1"/>
-    </w:p>
-    <w:p>
-      <w:pPr>
-        <w:spacing w:before="120" w:line="312" w:lineRule="auto"/>
-      </w:pPr>
-      <w:r>
-        <w:t xml:space="preserve">Este trabalho tem como objetivo desenvolver um agente inteligente, documentando as etapas de projeto e implementação. </w:t>
-      </w:r>
-    </w:p>
-    <w:p>
-      <w:pPr>
-        <w:spacing w:before="120" w:line="312" w:lineRule="auto"/>
-        <w:rPr>
-          <w:lang w:val="en-US"/>
-        </w:rPr>
-      </w:pPr>
-      <w:r>
-        <w:t xml:space="preserve">O tema que o nosso grupo escolheu foi o Horário das aulas. </w:t>
-      </w:r>
-    </w:p>
-    <w:p>
-      <w:pPr>
-        <w:pStyle w:val="Ttulo1"/>
-        <w:rPr>
-          <w:lang w:val="en-GB"/>
-        </w:rPr>
-      </w:pPr>
-      <w:r>
-        <w:t>Formulação de problemas</w:t>
-      </w:r>
-    </w:p>
-    <w:p>
-      <w:pPr>
-        <w:shd w:val="clear" w:color="auto" w:fill="EEECE1" w:themeFill="background2"/>
-        <w:spacing w:before="60" w:line="288" w:lineRule="auto"/>
-        <w:rPr>
-          <w:lang w:val="en-GB"/>
-        </w:rPr>
-      </w:pPr>
-      <w:r>
-        <w:t>&lt;&lt;Formar o problema como um problema de pesquisa.&gt;&gt;</w:t>
-      </w:r>
-    </w:p>
-    <w:p>
-      <w:pPr>
-        <w:spacing w:before="120" w:line="312" w:lineRule="auto"/>
-        <w:rPr>
-          <w:lang w:val="en-GB"/>
-        </w:rPr>
-      </w:pPr>
-    </w:p>
-    <w:p>
-      <w:pPr>
-        <w:pStyle w:val="Ttulo1"/>
-        <w:rPr>
-          <w:lang w:val="en-GB"/>
-        </w:rPr>
-      </w:pPr>
-      <w:r>
-        <w:t>Estrutura e função do agente</w:t>
-      </w:r>
-    </w:p>
-    <w:p>
-      <w:pPr>
-        <w:shd w:val="clear" w:color="auto" w:fill="EEECE1" w:themeFill="background2"/>
-        <w:spacing w:before="60" w:line="288" w:lineRule="auto"/>
-        <w:jc w:val="left"/>
-        <w:rPr>
-          <w:lang w:val="en-US"/>
-        </w:rPr>
-      </w:pPr>
-      <w:r>
-        <w:t>&lt;&lt;</w:t>
-      </w:r>
-      <w:r>
-        <w:t xml:space="preserve">Plane e desenhe um </w:t>
-      </w:r>
-      <w:r>
-        <w:t>agente adequado: (1) explique os atributos do agente (PEAS), (2) explique as características do ambiente de tarefa, e (3) apresentar o algoritmo utilizado (pseudo-código), destacando a heurística aplicada</w:t>
-      </w:r>
-      <w:r>
-        <w:t>&gt;&gt;</w:t>
-      </w:r>
-    </w:p>
-    <w:p>
-      <w:pPr>
-        <w:spacing w:before="120" w:line="312" w:lineRule="auto"/>
-        <w:rPr>
-          <w:lang w:val="en-US"/>
-        </w:rPr>
-      </w:pPr>
-    </w:p>
-    <w:p>
-      <w:pPr>
-        <w:pStyle w:val="Ttulo1"/>
-        <w:rPr>
-          <w:lang w:val="en-US"/>
-        </w:rPr>
-      </w:pPr>
-      <w:r>
-        <w:t>Agente correndo</w:t>
-      </w:r>
-    </w:p>
-    <w:p>
-      <w:pPr>
-        <w:shd w:val="clear" w:color="auto" w:fill="EEECE1" w:themeFill="background2"/>
-        <w:spacing w:before="60" w:line="288" w:lineRule="auto"/>
-        <w:rPr>
-          <w:lang w:val="en-US"/>
-        </w:rPr>
-      </w:pPr>
-      <w:r>
-        <w:t>&lt;&lt;</w:t>
-      </w:r>
-      <w:r>
-        <w:t>Providir soluções para um ou, se possível, vários estados iniciais</w:t>
-      </w:r>
-      <w:r>
-        <w:t xml:space="preserve">. </w:t>
-      </w:r>
-      <w:r>
-        <w:t xml:space="preserve"> Faça uma análise crítica dos resultados e identifique algumas melhorias futuras no agente</w:t>
-      </w:r>
-      <w:r>
-        <w:t>.</w:t>
-      </w:r>
-      <w:r>
-        <w:t xml:space="preserve"> </w:t>
-      </w:r>
-      <w:r>
-        <w:t>&gt;&gt;</w:t>
-      </w:r>
-    </w:p>
-    <w:p>
-      <w:pPr>
-        <w:spacing w:before="120" w:line="312" w:lineRule="auto"/>
-        <w:rPr>
-          <w:lang w:val="en-US"/>
-        </w:rPr>
-      </w:pPr>
-    </w:p>
-    <w:p>
-      <w:pPr>
-        <w:pStyle w:val="Ttulo1"/>
-        <w:rPr>
-          <w:lang w:val="en-US"/>
-        </w:rPr>
-      </w:pPr>
-      <w:bookmarkStart w:id="2" w:name="_Toc32927599"/>
-      <w:r>
-        <w:t>Conclusão</w:t>
-      </w:r>
-      <w:bookmarkEnd w:id="2"/>
-    </w:p>
-    <w:p>
-      <w:pPr>
-        <w:shd w:val="clear" w:color="auto" w:fill="EEECE1" w:themeFill="background2"/>
-        <w:spacing w:before="60" w:line="288" w:lineRule="auto"/>
-        <w:rPr>
-          <w:lang w:val="en-US"/>
-        </w:rPr>
-      </w:pPr>
-      <w:r>
-        <w:t xml:space="preserve">&lt;&lt; </w:t>
-      </w:r>
-      <w:r>
-        <w:t>Insira</w:t>
-      </w:r>
-      <w:r>
-        <w:t xml:space="preserve"> aqui uma conclusão sobre os resultados realizados, o processo de desenvolvimento e as ferramentas utilizadas. A estrutura do relatório deve ser adaptada de acordo com as</w:t>
-      </w:r>
-      <w:r>
-        <w:t xml:space="preserve"> características</w:t>
-      </w:r>
-      <w:r>
-        <w:t xml:space="preserve"> de cada projeto</w:t>
-      </w:r>
-      <w:r>
-        <w:t xml:space="preserve">. </w:t>
-      </w:r>
-      <w:r>
-        <w:t xml:space="preserve"> </w:t>
-      </w:r>
-      <w:r>
-        <w:t xml:space="preserve">Não se esqueça de </w:t>
+        <w:t>Nuno Mendes (2727), Rosário Silva (21138), Tiago Azevedo (21153), Francisco Pereira (</w:t>
       </w:r>
       <w:r>
         <w:rPr>
           <w:b/>
+          <w:sz w:val="20"/>
+          <w:szCs w:val="20"/>
         </w:rPr>
-        <w:t>remover estes comentários</w:t>
-      </w:r>
-      <w:r>
-        <w:t xml:space="preserve"> (ajuda texto)!</w:t>
-      </w:r>
-      <w:r>
-        <w:t xml:space="preserve"> </w:t>
-      </w:r>
-      <w:r>
-        <w:t>&gt;&gt;</w:t>
-      </w:r>
+        <w:t>21156</w:t>
+      </w:r>
+      <w:r>
+        <w:rPr>
+          <w:b/>
+          <w:sz w:val="20"/>
+          <w:szCs w:val="20"/>
+        </w:rPr>
+        <w:t>)</w:t>
+      </w:r>
+    </w:p>
+    <w:bookmarkEnd w:id="0"/>
+    <w:p/>
+    <w:p>
+      <w:pPr>
+        <w:pStyle w:val="Ttulo1"/>
+      </w:pPr>
+      <w:bookmarkStart w:id="1" w:name="_Toc32927584"/>
+      <w:r>
+        <w:t>Introdução</w:t>
+      </w:r>
+      <w:bookmarkEnd w:id="1"/>
     </w:p>
     <w:p>
       <w:pPr>
         <w:spacing w:before="120" w:line="312" w:lineRule="auto"/>
+      </w:pPr>
+      <w:r>
+        <w:t>Este trabalho tem como objetivo desenvolver um agente inteligente, documentando as etapas d</w:t>
+      </w:r>
+      <w:r>
+        <w:t>a criação do projeto</w:t>
+      </w:r>
+      <w:r>
+        <w:t xml:space="preserve"> e</w:t>
+      </w:r>
+      <w:r>
+        <w:t xml:space="preserve"> respetiva</w:t>
+      </w:r>
+      <w:r>
+        <w:t xml:space="preserve"> implementação. </w:t>
+      </w:r>
+    </w:p>
+    <w:p>
+      <w:pPr>
+        <w:spacing w:before="120" w:line="312" w:lineRule="auto"/>
+      </w:pPr>
+      <w:r>
+        <w:t xml:space="preserve">O tema que o nosso grupo escolheu foi o Horário das aulas. </w:t>
+      </w:r>
+      <w:r>
+        <w:t>Tema este que foi proposto pelo professor Joaquim Silva, através do enunciado d</w:t>
+      </w:r>
+      <w:r>
+        <w:t>isponibilizado para este</w:t>
+      </w:r>
+      <w:r>
+        <w:t xml:space="preserve"> trabalho prático.</w:t>
+      </w:r>
+    </w:p>
+    <w:p>
+      <w:pPr>
+        <w:spacing w:before="120" w:line="312" w:lineRule="auto"/>
+      </w:pPr>
+      <w:r>
+        <w:t>O e</w:t>
+      </w:r>
+      <w:r>
+        <w:t xml:space="preserve">xercício consiste na formulação de uma solução de </w:t>
+      </w:r>
+      <w:r>
+        <w:t xml:space="preserve">um </w:t>
+      </w:r>
+      <w:r>
+        <w:t>horário</w:t>
+      </w:r>
+      <w:r>
+        <w:t xml:space="preserve"> escolar</w:t>
+      </w:r>
+      <w:r>
+        <w:t xml:space="preserve"> para várias turmas, com algumas restrições predefinidas, que serão abordadas de seguida.</w:t>
+      </w:r>
+      <w:r>
+        <w:t xml:space="preserve"> O principal objetivo será minimizar o número de dias que cada aluno tem de viajar para o campus e, por consequência, reduzir o número de salas utilizadas.</w:t>
+      </w:r>
+    </w:p>
+    <w:p>
+      <w:pPr>
+        <w:pStyle w:val="Ttulo1"/>
+      </w:pPr>
+      <w:r>
+        <w:t>Formulação de problemas</w:t>
+      </w:r>
+    </w:p>
+    <w:p>
+      <w:pPr>
+        <w:spacing w:before="120" w:line="312" w:lineRule="auto"/>
+      </w:pPr>
+      <w:r>
+        <w:t>Este problema inicia-se com a formação de um Agente, no nosso caso CSP, e prossegue com a implementação de restrições. As restrições previamente determinadas são:</w:t>
+      </w:r>
+    </w:p>
+    <w:p>
+      <w:pPr>
+        <w:pStyle w:val="PargrafodaLista"/>
+        <w:numPr>
+          <w:ilvl w:val="0"/>
+          <w:numId w:val="20"/>
+        </w:numPr>
+        <w:spacing w:before="120" w:line="312" w:lineRule="auto"/>
+      </w:pPr>
+      <w:r>
+        <w:t>Cada turma possui 2 a 4 aulas na mesma sala;</w:t>
+      </w:r>
+    </w:p>
+    <w:p>
+      <w:pPr>
+        <w:pStyle w:val="PargrafodaLista"/>
+        <w:numPr>
+          <w:ilvl w:val="0"/>
+          <w:numId w:val="20"/>
+        </w:numPr>
+        <w:spacing w:before="120" w:line="312" w:lineRule="auto"/>
+      </w:pPr>
+      <w:r>
+        <w:t>Apenas 2 aulas (no máximo) podem ser lecionadas no horário da manhã;</w:t>
+      </w:r>
+    </w:p>
+    <w:p>
+      <w:pPr>
+        <w:pStyle w:val="PargrafodaLista"/>
+        <w:numPr>
+          <w:ilvl w:val="0"/>
+          <w:numId w:val="20"/>
+        </w:numPr>
+        <w:spacing w:before="120" w:line="312" w:lineRule="auto"/>
+      </w:pPr>
+      <w:r>
+        <w:t>Apenas 2 aulas (no máximo) podem ser lecionadas no horário da tarde;</w:t>
+      </w:r>
+    </w:p>
+    <w:p>
+      <w:pPr>
+        <w:pStyle w:val="PargrafodaLista"/>
+        <w:numPr>
+          <w:ilvl w:val="0"/>
+          <w:numId w:val="20"/>
+        </w:numPr>
+        <w:spacing w:before="120" w:line="312" w:lineRule="auto"/>
+      </w:pPr>
+      <w:r>
+        <w:t>Todas as turmas têm de ter, exatamente, 10 aulas por semana;</w:t>
+      </w:r>
+    </w:p>
+    <w:p>
+      <w:pPr>
+        <w:pStyle w:val="PargrafodaLista"/>
+        <w:numPr>
+          <w:ilvl w:val="0"/>
+          <w:numId w:val="20"/>
+        </w:numPr>
+        <w:spacing w:before="120" w:line="312" w:lineRule="auto"/>
+      </w:pPr>
+      <w:r>
+        <w:t>Cada turma tem 1 ou 2 das suas aulas em regime online;</w:t>
+      </w:r>
+    </w:p>
+    <w:p>
+      <w:pPr>
+        <w:pStyle w:val="PargrafodaLista"/>
+        <w:numPr>
+          <w:ilvl w:val="0"/>
+          <w:numId w:val="20"/>
+        </w:numPr>
+        <w:spacing w:before="120" w:line="312" w:lineRule="auto"/>
+      </w:pPr>
+      <w:r>
+        <w:t>As aulas online não podem ser marcadas imediatamente após uma aula presencial.</w:t>
+      </w:r>
+    </w:p>
+    <w:p>
+      <w:pPr>
+        <w:spacing w:before="120" w:line="312" w:lineRule="auto"/>
+      </w:pPr>
+      <w:r>
+        <w:t>Com estes dados, iremos “alimentar” o agente para que este nos indique a(s) solução(</w:t>
+      </w:r>
+      <w:proofErr w:type="spellStart"/>
+      <w:r>
+        <w:t>ões</w:t>
+      </w:r>
+      <w:proofErr w:type="spellEnd"/>
+      <w:r>
+        <w:t>) mais viável(eis).</w:t>
+      </w:r>
+    </w:p>
+    <w:p>
+      <w:pPr>
+        <w:spacing w:line="240" w:lineRule="auto"/>
+        <w:jc w:val="left"/>
+      </w:pPr>
+      <w:r>
+        <w:br w:type="page"/>
+      </w:r>
+    </w:p>
+    <w:p>
+      <w:pPr>
+        <w:pStyle w:val="Ttulo1"/>
+      </w:pPr>
+      <w:r>
+        <w:lastRenderedPageBreak/>
+        <w:t>Estrutura e função do agente</w:t>
+      </w:r>
+    </w:p>
+    <w:p>
+      <w:pPr>
+        <w:spacing w:before="120" w:line="312" w:lineRule="auto"/>
+      </w:pPr>
+      <w:r>
+        <w:t>Para a realização do Agente utilizamos o sistema PEAS para nos ajudar a estruturar da melhor forma possível a nossa solução:</w:t>
+      </w:r>
+    </w:p>
+    <w:p>
+      <w:pPr>
+        <w:pStyle w:val="PargrafodaLista"/>
+        <w:numPr>
+          <w:ilvl w:val="0"/>
+          <w:numId w:val="21"/>
+        </w:numPr>
+        <w:spacing w:before="120" w:line="312" w:lineRule="auto"/>
+      </w:pPr>
+      <w:r>
         <w:rPr>
-          <w:lang w:val="en-US"/>
+          <w:b/>
+          <w:bCs/>
         </w:rPr>
-      </w:pPr>
-    </w:p>
-    <w:p>
-      <w:pPr>
+        <w:t>P</w:t>
+      </w:r>
+      <w:r>
+        <w:t xml:space="preserve">erformance </w:t>
+      </w:r>
+      <w:proofErr w:type="spellStart"/>
+      <w:r>
+        <w:t>Measure</w:t>
+      </w:r>
+      <w:proofErr w:type="spellEnd"/>
+      <w:r>
+        <w:t xml:space="preserve"> – Mínimo de salas ocupadas; Mínimo de deslocações ao Campus.</w:t>
+      </w:r>
+    </w:p>
+    <w:p>
+      <w:pPr>
+        <w:pStyle w:val="PargrafodaLista"/>
+        <w:numPr>
+          <w:ilvl w:val="0"/>
+          <w:numId w:val="21"/>
+        </w:numPr>
         <w:spacing w:before="120" w:line="312" w:lineRule="auto"/>
+      </w:pPr>
+      <w:proofErr w:type="spellStart"/>
+      <w:r>
         <w:rPr>
-          <w:lang w:val="en-US"/>
+          <w:b/>
+          <w:bCs/>
         </w:rPr>
+        <w:t>E</w:t>
+      </w:r>
+      <w:r>
+        <w:t>nvironment</w:t>
+      </w:r>
+      <w:proofErr w:type="spellEnd"/>
+      <w:r>
+        <w:t xml:space="preserve"> – Turmas.</w:t>
+      </w:r>
+    </w:p>
+    <w:p>
+      <w:pPr>
+        <w:pStyle w:val="PargrafodaLista"/>
+        <w:numPr>
+          <w:ilvl w:val="0"/>
+          <w:numId w:val="21"/>
+        </w:numPr>
+        <w:spacing w:before="120" w:line="312" w:lineRule="auto"/>
+      </w:pPr>
+      <w:proofErr w:type="spellStart"/>
+      <w:r>
+        <w:rPr>
+          <w:b/>
+          <w:bCs/>
+        </w:rPr>
+        <w:t>A</w:t>
+      </w:r>
+      <w:r>
+        <w:t>ctuator</w:t>
+      </w:r>
+      <w:proofErr w:type="spellEnd"/>
+      <w:r>
+        <w:t xml:space="preserve"> – Disciplinas; Horas; Dias; Tipo; Sala; Horas; Professor.</w:t>
+      </w:r>
+    </w:p>
+    <w:p>
+      <w:pPr>
+        <w:pStyle w:val="PargrafodaLista"/>
+        <w:numPr>
+          <w:ilvl w:val="0"/>
+          <w:numId w:val="21"/>
+        </w:numPr>
+        <w:spacing w:before="120" w:line="312" w:lineRule="auto"/>
+      </w:pPr>
+      <w:r>
+        <w:rPr>
+          <w:b/>
+          <w:bCs/>
+        </w:rPr>
+        <w:t>S</w:t>
+      </w:r>
+      <w:r>
+        <w:t>ensor – (Não existem).</w:t>
+      </w:r>
+    </w:p>
+    <w:p>
+      <w:pPr>
+        <w:spacing w:before="120" w:line="312" w:lineRule="auto"/>
+      </w:pPr>
+      <w:r>
+        <w:t xml:space="preserve">Será disponibilizado o </w:t>
+      </w:r>
+      <w:proofErr w:type="spellStart"/>
+      <w:r>
+        <w:t>pseudo-código</w:t>
+      </w:r>
+      <w:proofErr w:type="spellEnd"/>
+      <w:r>
+        <w:t xml:space="preserve"> deste agente no ficheiro </w:t>
+      </w:r>
+      <w:proofErr w:type="spellStart"/>
+      <w:r>
+        <w:t>MarkDown</w:t>
+      </w:r>
+      <w:proofErr w:type="spellEnd"/>
+      <w:r>
+        <w:t xml:space="preserve"> que acompanhará este trabalho.</w:t>
+      </w:r>
+    </w:p>
+    <w:p>
+      <w:pPr>
+        <w:pStyle w:val="Ttulo1"/>
+      </w:pPr>
+      <w:r>
+        <w:t xml:space="preserve">Agente </w:t>
+      </w:r>
+      <w:r>
+        <w:t>em execução</w:t>
+      </w:r>
+    </w:p>
+    <w:p>
+      <w:pPr>
+        <w:spacing w:before="120" w:line="312" w:lineRule="auto"/>
+      </w:pPr>
+      <w:r>
+        <w:t>Será necessário, no futuro, efetuar algumas alterações ao agente, de modo que este possa ser continuamente melhorado para corresponder a necessidades que possam vir a ocorrer no futuro. Neste momento, reconhecemos que será necessário adicionar mais restrições para que seja possível reduzir a curva de complexidade e o tempo de execução deste agente, visto que neste momento, apenas é viável fazer a execução de 3 disciplinas ao mesmo tempo.</w:t>
+      </w:r>
+    </w:p>
+    <w:p>
+      <w:pPr>
+        <w:pStyle w:val="Ttulo1"/>
+      </w:pPr>
+      <w:bookmarkStart w:id="2" w:name="_Toc32927599"/>
+      <w:r>
+        <w:t>Conclusão</w:t>
+      </w:r>
+      <w:bookmarkEnd w:id="2"/>
+    </w:p>
+    <w:p>
+      <w:pPr>
+        <w:spacing w:before="120" w:line="312" w:lineRule="auto"/>
+      </w:pPr>
+      <w:r>
+        <w:t>P</w:t>
+      </w:r>
+      <w:r>
+        <w:t>ara a execução deste exercício, foram usadas várias ferramentas, nomeadamente o projeto disponibilizado pelo docente durante as aulas (</w:t>
+      </w:r>
+      <w:proofErr w:type="spellStart"/>
+      <w:r>
+        <w:t>AimaPython</w:t>
+      </w:r>
+      <w:proofErr w:type="spellEnd"/>
+      <w:r>
+        <w:t xml:space="preserve">) e respetivos ficheiros de código contendo exemplos práticos. </w:t>
+      </w:r>
+    </w:p>
+    <w:p>
+      <w:pPr>
+        <w:spacing w:before="120" w:line="312" w:lineRule="auto"/>
+      </w:pPr>
+      <w:r>
+        <w:t xml:space="preserve">Os resultados, apesar de não serem satisfatórios, acabaram por nos permitir estudar e compreender os diferentes algoritmos abordados em aula. </w:t>
+      </w:r>
+    </w:p>
+    <w:p>
+      <w:pPr>
+        <w:spacing w:before="120" w:line="312" w:lineRule="auto"/>
       </w:pPr>
     </w:p>
     <w:sectPr>
@@ -837,6 +996,232 @@
     </w:lvl>
   </w:abstractNum>
   <w:abstractNum w:abstractNumId="11" w15:restartNumberingAfterBreak="0">
+    <w:nsid w:val="05554C7A"/>
+    <w:multiLevelType w:val="hybridMultilevel"/>
+    <w:tmpl w:val="4B14B4AA"/>
+    <w:lvl w:ilvl="0" w:tplc="08160001">
+      <w:start w:val="1"/>
+      <w:numFmt w:val="bullet"/>
+      <w:lvlText w:val=""/>
+      <w:lvlJc w:val="left"/>
+      <w:pPr>
+        <w:ind w:left="720" w:hanging="360"/>
+      </w:pPr>
+      <w:rPr>
+        <w:rFonts w:ascii="Symbol" w:hAnsi="Symbol" w:hint="default"/>
+      </w:rPr>
+    </w:lvl>
+    <w:lvl w:ilvl="1" w:tplc="08160003" w:tentative="1">
+      <w:start w:val="1"/>
+      <w:numFmt w:val="bullet"/>
+      <w:lvlText w:val="o"/>
+      <w:lvlJc w:val="left"/>
+      <w:pPr>
+        <w:ind w:left="1440" w:hanging="360"/>
+      </w:pPr>
+      <w:rPr>
+        <w:rFonts w:ascii="Courier New" w:hAnsi="Courier New" w:cs="Courier New" w:hint="default"/>
+      </w:rPr>
+    </w:lvl>
+    <w:lvl w:ilvl="2" w:tplc="08160005" w:tentative="1">
+      <w:start w:val="1"/>
+      <w:numFmt w:val="bullet"/>
+      <w:lvlText w:val=""/>
+      <w:lvlJc w:val="left"/>
+      <w:pPr>
+        <w:ind w:left="2160" w:hanging="360"/>
+      </w:pPr>
+      <w:rPr>
+        <w:rFonts w:ascii="Wingdings" w:hAnsi="Wingdings" w:hint="default"/>
+      </w:rPr>
+    </w:lvl>
+    <w:lvl w:ilvl="3" w:tplc="08160001" w:tentative="1">
+      <w:start w:val="1"/>
+      <w:numFmt w:val="bullet"/>
+      <w:lvlText w:val=""/>
+      <w:lvlJc w:val="left"/>
+      <w:pPr>
+        <w:ind w:left="2880" w:hanging="360"/>
+      </w:pPr>
+      <w:rPr>
+        <w:rFonts w:ascii="Symbol" w:hAnsi="Symbol" w:hint="default"/>
+      </w:rPr>
+    </w:lvl>
+    <w:lvl w:ilvl="4" w:tplc="08160003" w:tentative="1">
+      <w:start w:val="1"/>
+      <w:numFmt w:val="bullet"/>
+      <w:lvlText w:val="o"/>
+      <w:lvlJc w:val="left"/>
+      <w:pPr>
+        <w:ind w:left="3600" w:hanging="360"/>
+      </w:pPr>
+      <w:rPr>
+        <w:rFonts w:ascii="Courier New" w:hAnsi="Courier New" w:cs="Courier New" w:hint="default"/>
+      </w:rPr>
+    </w:lvl>
+    <w:lvl w:ilvl="5" w:tplc="08160005" w:tentative="1">
+      <w:start w:val="1"/>
+      <w:numFmt w:val="bullet"/>
+      <w:lvlText w:val=""/>
+      <w:lvlJc w:val="left"/>
+      <w:pPr>
+        <w:ind w:left="4320" w:hanging="360"/>
+      </w:pPr>
+      <w:rPr>
+        <w:rFonts w:ascii="Wingdings" w:hAnsi="Wingdings" w:hint="default"/>
+      </w:rPr>
+    </w:lvl>
+    <w:lvl w:ilvl="6" w:tplc="08160001" w:tentative="1">
+      <w:start w:val="1"/>
+      <w:numFmt w:val="bullet"/>
+      <w:lvlText w:val=""/>
+      <w:lvlJc w:val="left"/>
+      <w:pPr>
+        <w:ind w:left="5040" w:hanging="360"/>
+      </w:pPr>
+      <w:rPr>
+        <w:rFonts w:ascii="Symbol" w:hAnsi="Symbol" w:hint="default"/>
+      </w:rPr>
+    </w:lvl>
+    <w:lvl w:ilvl="7" w:tplc="08160003" w:tentative="1">
+      <w:start w:val="1"/>
+      <w:numFmt w:val="bullet"/>
+      <w:lvlText w:val="o"/>
+      <w:lvlJc w:val="left"/>
+      <w:pPr>
+        <w:ind w:left="5760" w:hanging="360"/>
+      </w:pPr>
+      <w:rPr>
+        <w:rFonts w:ascii="Courier New" w:hAnsi="Courier New" w:cs="Courier New" w:hint="default"/>
+      </w:rPr>
+    </w:lvl>
+    <w:lvl w:ilvl="8" w:tplc="08160005" w:tentative="1">
+      <w:start w:val="1"/>
+      <w:numFmt w:val="bullet"/>
+      <w:lvlText w:val=""/>
+      <w:lvlJc w:val="left"/>
+      <w:pPr>
+        <w:ind w:left="6480" w:hanging="360"/>
+      </w:pPr>
+      <w:rPr>
+        <w:rFonts w:ascii="Wingdings" w:hAnsi="Wingdings" w:hint="default"/>
+      </w:rPr>
+    </w:lvl>
+  </w:abstractNum>
+  <w:abstractNum w:abstractNumId="12" w15:restartNumberingAfterBreak="0">
+    <w:nsid w:val="09972485"/>
+    <w:multiLevelType w:val="hybridMultilevel"/>
+    <w:tmpl w:val="7336703E"/>
+    <w:lvl w:ilvl="0" w:tplc="08160001">
+      <w:start w:val="1"/>
+      <w:numFmt w:val="bullet"/>
+      <w:lvlText w:val=""/>
+      <w:lvlJc w:val="left"/>
+      <w:pPr>
+        <w:ind w:left="720" w:hanging="360"/>
+      </w:pPr>
+      <w:rPr>
+        <w:rFonts w:ascii="Symbol" w:hAnsi="Symbol" w:hint="default"/>
+      </w:rPr>
+    </w:lvl>
+    <w:lvl w:ilvl="1" w:tplc="08160003" w:tentative="1">
+      <w:start w:val="1"/>
+      <w:numFmt w:val="bullet"/>
+      <w:lvlText w:val="o"/>
+      <w:lvlJc w:val="left"/>
+      <w:pPr>
+        <w:ind w:left="1440" w:hanging="360"/>
+      </w:pPr>
+      <w:rPr>
+        <w:rFonts w:ascii="Courier New" w:hAnsi="Courier New" w:cs="Courier New" w:hint="default"/>
+      </w:rPr>
+    </w:lvl>
+    <w:lvl w:ilvl="2" w:tplc="08160005" w:tentative="1">
+      <w:start w:val="1"/>
+      <w:numFmt w:val="bullet"/>
+      <w:lvlText w:val=""/>
+      <w:lvlJc w:val="left"/>
+      <w:pPr>
+        <w:ind w:left="2160" w:hanging="360"/>
+      </w:pPr>
+      <w:rPr>
+        <w:rFonts w:ascii="Wingdings" w:hAnsi="Wingdings" w:hint="default"/>
+      </w:rPr>
+    </w:lvl>
+    <w:lvl w:ilvl="3" w:tplc="08160001" w:tentative="1">
+      <w:start w:val="1"/>
+      <w:numFmt w:val="bullet"/>
+      <w:lvlText w:val=""/>
+      <w:lvlJc w:val="left"/>
+      <w:pPr>
+        <w:ind w:left="2880" w:hanging="360"/>
+      </w:pPr>
+      <w:rPr>
+        <w:rFonts w:ascii="Symbol" w:hAnsi="Symbol" w:hint="default"/>
+      </w:rPr>
+    </w:lvl>
+    <w:lvl w:ilvl="4" w:tplc="08160003" w:tentative="1">
+      <w:start w:val="1"/>
+      <w:numFmt w:val="bullet"/>
+      <w:lvlText w:val="o"/>
+      <w:lvlJc w:val="left"/>
+      <w:pPr>
+        <w:ind w:left="3600" w:hanging="360"/>
+      </w:pPr>
+      <w:rPr>
+        <w:rFonts w:ascii="Courier New" w:hAnsi="Courier New" w:cs="Courier New" w:hint="default"/>
+      </w:rPr>
+    </w:lvl>
+    <w:lvl w:ilvl="5" w:tplc="08160005" w:tentative="1">
+      <w:start w:val="1"/>
+      <w:numFmt w:val="bullet"/>
+      <w:lvlText w:val=""/>
+      <w:lvlJc w:val="left"/>
+      <w:pPr>
+        <w:ind w:left="4320" w:hanging="360"/>
+      </w:pPr>
+      <w:rPr>
+        <w:rFonts w:ascii="Wingdings" w:hAnsi="Wingdings" w:hint="default"/>
+      </w:rPr>
+    </w:lvl>
+    <w:lvl w:ilvl="6" w:tplc="08160001" w:tentative="1">
+      <w:start w:val="1"/>
+      <w:numFmt w:val="bullet"/>
+      <w:lvlText w:val=""/>
+      <w:lvlJc w:val="left"/>
+      <w:pPr>
+        <w:ind w:left="5040" w:hanging="360"/>
+      </w:pPr>
+      <w:rPr>
+        <w:rFonts w:ascii="Symbol" w:hAnsi="Symbol" w:hint="default"/>
+      </w:rPr>
+    </w:lvl>
+    <w:lvl w:ilvl="7" w:tplc="08160003" w:tentative="1">
+      <w:start w:val="1"/>
+      <w:numFmt w:val="bullet"/>
+      <w:lvlText w:val="o"/>
+      <w:lvlJc w:val="left"/>
+      <w:pPr>
+        <w:ind w:left="5760" w:hanging="360"/>
+      </w:pPr>
+      <w:rPr>
+        <w:rFonts w:ascii="Courier New" w:hAnsi="Courier New" w:cs="Courier New" w:hint="default"/>
+      </w:rPr>
+    </w:lvl>
+    <w:lvl w:ilvl="8" w:tplc="08160005" w:tentative="1">
+      <w:start w:val="1"/>
+      <w:numFmt w:val="bullet"/>
+      <w:lvlText w:val=""/>
+      <w:lvlJc w:val="left"/>
+      <w:pPr>
+        <w:ind w:left="6480" w:hanging="360"/>
+      </w:pPr>
+      <w:rPr>
+        <w:rFonts w:ascii="Wingdings" w:hAnsi="Wingdings" w:hint="default"/>
+      </w:rPr>
+    </w:lvl>
+  </w:abstractNum>
+  <w:abstractNum w:abstractNumId="13" w15:restartNumberingAfterBreak="0">
     <w:nsid w:val="3227443D"/>
     <w:multiLevelType w:val="hybridMultilevel"/>
     <w:tmpl w:val="842E5440"/>
@@ -961,7 +1346,7 @@
       </w:pPr>
     </w:lvl>
   </w:abstractNum>
-  <w:abstractNum w:abstractNumId="12" w15:restartNumberingAfterBreak="0">
+  <w:abstractNum w:abstractNumId="14" w15:restartNumberingAfterBreak="0">
     <w:nsid w:val="3D837EB9"/>
     <w:multiLevelType w:val="multilevel"/>
     <w:tmpl w:val="6082F5A0"/>
@@ -1047,7 +1432,7 @@
       </w:pPr>
     </w:lvl>
   </w:abstractNum>
-  <w:abstractNum w:abstractNumId="13" w15:restartNumberingAfterBreak="0">
+  <w:abstractNum w:abstractNumId="15" w15:restartNumberingAfterBreak="0">
     <w:nsid w:val="562043C1"/>
     <w:multiLevelType w:val="hybridMultilevel"/>
     <w:tmpl w:val="47A4D5E8"/>
@@ -1171,7 +1556,7 @@
       </w:pPr>
     </w:lvl>
   </w:abstractNum>
-  <w:abstractNum w:abstractNumId="14" w15:restartNumberingAfterBreak="0">
+  <w:abstractNum w:abstractNumId="16" w15:restartNumberingAfterBreak="0">
     <w:nsid w:val="5DF01234"/>
     <w:multiLevelType w:val="multilevel"/>
     <w:tmpl w:val="4588C19A"/>
@@ -1258,7 +1643,7 @@
       </w:pPr>
     </w:lvl>
   </w:abstractNum>
-  <w:abstractNum w:abstractNumId="15" w15:restartNumberingAfterBreak="0">
+  <w:abstractNum w:abstractNumId="17" w15:restartNumberingAfterBreak="0">
     <w:nsid w:val="62801760"/>
     <w:multiLevelType w:val="hybridMultilevel"/>
     <w:tmpl w:val="A50C523C"/>
@@ -1382,31 +1767,31 @@
     </w:lvl>
   </w:abstractNum>
   <w:num w:numId="1" w16cid:durableId="1107655521">
-    <w:abstractNumId w:val="11"/>
+    <w:abstractNumId w:val="13"/>
   </w:num>
   <w:num w:numId="2" w16cid:durableId="1840926594">
     <w:abstractNumId w:val="10"/>
   </w:num>
   <w:num w:numId="3" w16cid:durableId="1412121303">
+    <w:abstractNumId w:val="17"/>
+  </w:num>
+  <w:num w:numId="4" w16cid:durableId="395081858">
     <w:abstractNumId w:val="15"/>
   </w:num>
-  <w:num w:numId="4" w16cid:durableId="395081858">
-    <w:abstractNumId w:val="13"/>
+  <w:num w:numId="5" w16cid:durableId="345637179">
+    <w:abstractNumId w:val="16"/>
   </w:num>
-  <w:num w:numId="5" w16cid:durableId="345637179">
+  <w:num w:numId="6" w16cid:durableId="340619793">
     <w:abstractNumId w:val="14"/>
   </w:num>
-  <w:num w:numId="6" w16cid:durableId="340619793">
-    <w:abstractNumId w:val="12"/>
-  </w:num>
   <w:num w:numId="7" w16cid:durableId="1618178414">
-    <w:abstractNumId w:val="12"/>
+    <w:abstractNumId w:val="14"/>
   </w:num>
   <w:num w:numId="8" w16cid:durableId="1979067264">
-    <w:abstractNumId w:val="14"/>
+    <w:abstractNumId w:val="16"/>
   </w:num>
   <w:num w:numId="9" w16cid:durableId="1473983305">
-    <w:abstractNumId w:val="14"/>
+    <w:abstractNumId w:val="16"/>
   </w:num>
   <w:num w:numId="10" w16cid:durableId="645280811">
     <w:abstractNumId w:val="9"/>
@@ -1437,6 +1822,12 @@
   </w:num>
   <w:num w:numId="19" w16cid:durableId="1862277357">
     <w:abstractNumId w:val="0"/>
+  </w:num>
+  <w:num w:numId="20" w16cid:durableId="696546048">
+    <w:abstractNumId w:val="12"/>
+  </w:num>
+  <w:num w:numId="21" w16cid:durableId="867525658">
+    <w:abstractNumId w:val="11"/>
   </w:num>
 </w:numbering>
 </file>

</xml_diff>